<commit_message>
Updated Code and Deliverables
    Cleaned up back end code at app.ja and mapping.js and provided more information for the deliverables.
</commit_message>
<xml_diff>
--- a/IT Template.docx
+++ b/IT Template.docx
@@ -447,59 +447,667 @@
           <w:szCs w:val="20"/>
           <w:bdr w:val="none" w:sz="0" w:space="0" w:color="auto" w:frame="1"/>
         </w:rPr>
-        <w:t>Our group is using JavaScript and MySQL. JavaScript is being used for the front and back end implementations. In the front JavaScript is being used to serve HTML via React implementations, while in the back, JavaScript plays a role in declaring listening functions and how the listening server (Node.js) is setup to respond and execute.</w:t>
-      </w:r>
-      <w:r>
-        <w:rPr>
-          <w:rFonts w:ascii="Arial" w:hAnsi="Arial" w:cs="Arial"/>
-          <w:i/>
-          <w:color w:val="000000"/>
-          <w:sz w:val="20"/>
-          <w:szCs w:val="20"/>
-          <w:bdr w:val="none" w:sz="0" w:space="0" w:color="auto" w:frame="1"/>
-        </w:rPr>
-        <w:t xml:space="preserve"> The back end server communicates with our AWS database via MySQL queries and then communicates those queries back to front end (React.js).</w:t>
+        <w:t>Our group is using JavaScript and MySQL. JavaScript is being used for the front and back end implementations. In the front</w:t>
+      </w:r>
+      <w:r>
+        <w:rPr>
+          <w:rFonts w:ascii="Arial" w:hAnsi="Arial" w:cs="Arial"/>
+          <w:i/>
+          <w:color w:val="000000"/>
+          <w:sz w:val="20"/>
+          <w:szCs w:val="20"/>
+          <w:bdr w:val="none" w:sz="0" w:space="0" w:color="auto" w:frame="1"/>
+        </w:rPr>
+        <w:t>,</w:t>
+      </w:r>
+      <w:r>
+        <w:rPr>
+          <w:rFonts w:ascii="Arial" w:hAnsi="Arial" w:cs="Arial"/>
+          <w:i/>
+          <w:color w:val="000000"/>
+          <w:sz w:val="20"/>
+          <w:szCs w:val="20"/>
+          <w:bdr w:val="none" w:sz="0" w:space="0" w:color="auto" w:frame="1"/>
+        </w:rPr>
+        <w:t xml:space="preserve"> JavaScript is being used to serve HTML via React implementations, while in the back, JavaScript plays a role in declaring listening functions and how the listening server</w:t>
+      </w:r>
+      <w:r>
+        <w:rPr>
+          <w:rFonts w:ascii="Arial" w:hAnsi="Arial" w:cs="Arial"/>
+          <w:i/>
+          <w:color w:val="000000"/>
+          <w:sz w:val="20"/>
+          <w:szCs w:val="20"/>
+          <w:bdr w:val="none" w:sz="0" w:space="0" w:color="auto" w:frame="1"/>
+        </w:rPr>
+        <w:t xml:space="preserve"> </w:t>
+      </w:r>
+      <w:r>
+        <w:rPr>
+          <w:rFonts w:ascii="Arial" w:hAnsi="Arial" w:cs="Arial"/>
+          <w:i/>
+          <w:color w:val="000000"/>
+          <w:sz w:val="20"/>
+          <w:szCs w:val="20"/>
+          <w:bdr w:val="none" w:sz="0" w:space="0" w:color="auto" w:frame="1"/>
+        </w:rPr>
+        <w:t>is setup to respond and execute.</w:t>
+      </w:r>
+      <w:r>
+        <w:rPr>
+          <w:rFonts w:ascii="Arial" w:hAnsi="Arial" w:cs="Arial"/>
+          <w:i/>
+          <w:color w:val="000000"/>
+          <w:sz w:val="20"/>
+          <w:szCs w:val="20"/>
+          <w:bdr w:val="none" w:sz="0" w:space="0" w:color="auto" w:frame="1"/>
+        </w:rPr>
+        <w:t xml:space="preserve"> The </w:t>
+      </w:r>
+      <w:r>
+        <w:rPr>
+          <w:rFonts w:ascii="Arial" w:hAnsi="Arial" w:cs="Arial"/>
+          <w:i/>
+          <w:color w:val="000000"/>
+          <w:sz w:val="20"/>
+          <w:szCs w:val="20"/>
+          <w:bdr w:val="none" w:sz="0" w:space="0" w:color="auto" w:frame="1"/>
+        </w:rPr>
+        <w:t>back-end</w:t>
+      </w:r>
+      <w:r>
+        <w:rPr>
+          <w:rFonts w:ascii="Arial" w:hAnsi="Arial" w:cs="Arial"/>
+          <w:i/>
+          <w:color w:val="000000"/>
+          <w:sz w:val="20"/>
+          <w:szCs w:val="20"/>
+          <w:bdr w:val="none" w:sz="0" w:space="0" w:color="auto" w:frame="1"/>
+        </w:rPr>
+        <w:t xml:space="preserve"> server communicates with our AWS database via MySQL queries and then communicates those queries back to front end.</w:t>
+      </w:r>
+      <w:r>
+        <w:rPr>
+          <w:rFonts w:ascii="Arial" w:hAnsi="Arial" w:cs="Arial"/>
+          <w:i/>
+          <w:color w:val="000000"/>
+          <w:sz w:val="20"/>
+          <w:szCs w:val="20"/>
+          <w:bdr w:val="none" w:sz="0" w:space="0" w:color="auto" w:frame="1"/>
+        </w:rPr>
+        <w:t xml:space="preserve"> React serves HTML through the render function.</w:t>
+      </w:r>
+    </w:p>
+    <w:p>
+      <w:pPr>
+        <w:pStyle w:val="Heading1"/>
+        <w:rPr>
+          <w:rFonts w:ascii="inherit" w:hAnsi="inherit" w:cs="Lucida Grande" w:hint="eastAsia"/>
+        </w:rPr>
+      </w:pPr>
+      <w:r>
+        <w:rPr>
+          <w:bdr w:val="none" w:sz="0" w:space="0" w:color="auto" w:frame="1"/>
+        </w:rPr>
+        <w:t>Platforms, APIs, Databases, and other technologies used</w:t>
+      </w:r>
+    </w:p>
+    <w:p>
+      <w:pPr>
+        <w:shd w:val="clear" w:color="auto" w:fill="FFFFFF"/>
+        <w:rPr>
+          <w:rFonts w:ascii="Arial" w:hAnsi="Arial" w:cs="Arial"/>
+          <w:i/>
+          <w:color w:val="000000"/>
+          <w:sz w:val="20"/>
+          <w:szCs w:val="20"/>
+          <w:bdr w:val="none" w:sz="0" w:space="0" w:color="auto" w:frame="1"/>
+        </w:rPr>
+      </w:pPr>
+      <w:r>
+        <w:rPr>
+          <w:rFonts w:ascii="Arial" w:hAnsi="Arial" w:cs="Arial"/>
+          <w:i/>
+          <w:color w:val="000000"/>
+          <w:sz w:val="20"/>
+          <w:szCs w:val="20"/>
+          <w:bdr w:val="none" w:sz="0" w:space="0" w:color="auto" w:frame="1"/>
+        </w:rPr>
+        <w:t>List all the platforms, APIs, Databases, and any other technologies you use in your project and where you use them (in what components of your project).</w:t>
+      </w:r>
+    </w:p>
+    <w:p>
+      <w:pPr>
+        <w:shd w:val="clear" w:color="auto" w:fill="FFFFFF"/>
+        <w:rPr>
+          <w:rFonts w:ascii="Arial" w:hAnsi="Arial" w:cs="Arial"/>
+          <w:i/>
+          <w:color w:val="000000"/>
+          <w:sz w:val="20"/>
+          <w:szCs w:val="20"/>
+          <w:bdr w:val="none" w:sz="0" w:space="0" w:color="auto" w:frame="1"/>
+        </w:rPr>
+      </w:pPr>
+    </w:p>
+    <w:p>
+      <w:pPr>
+        <w:shd w:val="clear" w:color="auto" w:fill="FFFFFF"/>
+        <w:ind w:firstLine="288"/>
+        <w:rPr>
+          <w:rFonts w:ascii="Arial" w:hAnsi="Arial" w:cs="Arial"/>
+          <w:i/>
+          <w:color w:val="000000"/>
+          <w:sz w:val="20"/>
+          <w:szCs w:val="20"/>
+          <w:bdr w:val="none" w:sz="0" w:space="0" w:color="auto" w:frame="1"/>
+        </w:rPr>
+      </w:pPr>
+      <w:r>
+        <w:rPr>
+          <w:rFonts w:ascii="Arial" w:hAnsi="Arial" w:cs="Arial"/>
+          <w:i/>
+          <w:color w:val="000000"/>
+          <w:sz w:val="20"/>
+          <w:szCs w:val="20"/>
+          <w:bdr w:val="none" w:sz="0" w:space="0" w:color="auto" w:frame="1"/>
+        </w:rPr>
+        <w:t>We are using an AWS RDS MySQL Database</w:t>
+      </w:r>
+      <w:r>
+        <w:rPr>
+          <w:rFonts w:ascii="Arial" w:hAnsi="Arial" w:cs="Arial"/>
+          <w:i/>
+          <w:color w:val="000000"/>
+          <w:sz w:val="20"/>
+          <w:szCs w:val="20"/>
+          <w:bdr w:val="none" w:sz="0" w:space="0" w:color="auto" w:frame="1"/>
+        </w:rPr>
+        <w:t xml:space="preserve"> to provide persistent cloud data for our schema. The back-end talks to the AWS database and the back-end responds to front-end requests for data.</w:t>
+      </w:r>
+    </w:p>
+    <w:p>
+      <w:pPr>
+        <w:shd w:val="clear" w:color="auto" w:fill="FFFFFF"/>
+        <w:ind w:firstLine="288"/>
+        <w:rPr>
+          <w:rFonts w:ascii="Arial" w:hAnsi="Arial" w:cs="Arial"/>
+          <w:i/>
+          <w:color w:val="000000"/>
+          <w:sz w:val="20"/>
+          <w:szCs w:val="20"/>
+          <w:bdr w:val="none" w:sz="0" w:space="0" w:color="auto" w:frame="1"/>
+        </w:rPr>
+      </w:pPr>
+    </w:p>
+    <w:p>
+      <w:pPr>
+        <w:shd w:val="clear" w:color="auto" w:fill="FFFFFF"/>
+        <w:ind w:firstLine="288"/>
+        <w:rPr>
+          <w:rFonts w:ascii="Arial" w:hAnsi="Arial" w:cs="Arial"/>
+          <w:i/>
+          <w:color w:val="000000"/>
+          <w:sz w:val="20"/>
+          <w:szCs w:val="20"/>
+          <w:bdr w:val="none" w:sz="0" w:space="0" w:color="auto" w:frame="1"/>
+        </w:rPr>
+      </w:pPr>
+      <w:r>
+        <w:rPr>
+          <w:rFonts w:ascii="Arial" w:hAnsi="Arial" w:cs="Arial"/>
+          <w:i/>
+          <w:color w:val="000000"/>
+          <w:sz w:val="20"/>
+          <w:szCs w:val="20"/>
+          <w:bdr w:val="none" w:sz="0" w:space="0" w:color="auto" w:frame="1"/>
+        </w:rPr>
+        <w:t>Packages/Libraries:</w:t>
+      </w:r>
+    </w:p>
+    <w:p>
+      <w:pPr>
+        <w:shd w:val="clear" w:color="auto" w:fill="FFFFFF"/>
+        <w:ind w:firstLine="288"/>
+        <w:rPr>
+          <w:rFonts w:ascii="Arial" w:hAnsi="Arial" w:cs="Arial"/>
+          <w:i/>
+          <w:color w:val="000000"/>
+          <w:sz w:val="20"/>
+          <w:szCs w:val="20"/>
+          <w:bdr w:val="none" w:sz="0" w:space="0" w:color="auto" w:frame="1"/>
+        </w:rPr>
+      </w:pPr>
+    </w:p>
+    <w:p>
+      <w:pPr>
+        <w:shd w:val="clear" w:color="auto" w:fill="FFFFFF"/>
+        <w:ind w:firstLine="288"/>
+        <w:rPr>
+          <w:rFonts w:ascii="Arial" w:hAnsi="Arial" w:cs="Arial"/>
+          <w:i/>
+          <w:color w:val="000000"/>
+          <w:sz w:val="20"/>
+          <w:szCs w:val="20"/>
+          <w:bdr w:val="none" w:sz="0" w:space="0" w:color="auto" w:frame="1"/>
+        </w:rPr>
+      </w:pPr>
+      <w:r>
+        <w:rPr>
+          <w:rFonts w:ascii="Arial" w:hAnsi="Arial" w:cs="Arial"/>
+          <w:i/>
+          <w:color w:val="000000"/>
+          <w:sz w:val="20"/>
+          <w:szCs w:val="20"/>
+          <w:bdr w:val="none" w:sz="0" w:space="0" w:color="auto" w:frame="1"/>
+        </w:rPr>
+        <w:t>Front End:</w:t>
+      </w:r>
+    </w:p>
+    <w:p>
+      <w:pPr>
+        <w:shd w:val="clear" w:color="auto" w:fill="FFFFFF"/>
+        <w:ind w:firstLine="288"/>
+        <w:rPr>
+          <w:rFonts w:ascii="Arial" w:hAnsi="Arial" w:cs="Arial"/>
+          <w:i/>
+          <w:color w:val="000000"/>
+          <w:sz w:val="20"/>
+          <w:szCs w:val="20"/>
+          <w:bdr w:val="none" w:sz="0" w:space="0" w:color="auto" w:frame="1"/>
+        </w:rPr>
+      </w:pPr>
+    </w:p>
+    <w:p>
+      <w:pPr>
+        <w:shd w:val="clear" w:color="auto" w:fill="FFFFFF"/>
+        <w:ind w:firstLine="288"/>
+        <w:rPr>
+          <w:rFonts w:ascii="Arial" w:hAnsi="Arial" w:cs="Arial"/>
+          <w:i/>
+          <w:color w:val="000000"/>
+          <w:sz w:val="20"/>
+          <w:szCs w:val="20"/>
+          <w:bdr w:val="none" w:sz="0" w:space="0" w:color="auto" w:frame="1"/>
+        </w:rPr>
+      </w:pPr>
+      <w:r>
+        <w:rPr>
+          <w:rFonts w:ascii="Arial" w:hAnsi="Arial" w:cs="Arial"/>
+          <w:i/>
+          <w:color w:val="000000"/>
+          <w:sz w:val="20"/>
+          <w:szCs w:val="20"/>
+          <w:bdr w:val="none" w:sz="0" w:space="0" w:color="auto" w:frame="1"/>
+        </w:rPr>
+        <w:t>-</w:t>
+      </w:r>
+    </w:p>
+    <w:p>
+      <w:pPr>
+        <w:shd w:val="clear" w:color="auto" w:fill="FFFFFF"/>
+        <w:ind w:firstLine="288"/>
+        <w:rPr>
+          <w:rFonts w:ascii="Arial" w:hAnsi="Arial" w:cs="Arial"/>
+          <w:i/>
+          <w:color w:val="000000"/>
+          <w:sz w:val="20"/>
+          <w:szCs w:val="20"/>
+          <w:bdr w:val="none" w:sz="0" w:space="0" w:color="auto" w:frame="1"/>
+        </w:rPr>
+      </w:pPr>
+    </w:p>
+    <w:p>
+      <w:pPr>
+        <w:shd w:val="clear" w:color="auto" w:fill="FFFFFF"/>
+        <w:ind w:firstLine="288"/>
+        <w:rPr>
+          <w:rFonts w:ascii="Arial" w:hAnsi="Arial" w:cs="Arial"/>
+          <w:i/>
+          <w:color w:val="000000"/>
+          <w:sz w:val="20"/>
+          <w:szCs w:val="20"/>
+          <w:bdr w:val="none" w:sz="0" w:space="0" w:color="auto" w:frame="1"/>
+        </w:rPr>
+      </w:pPr>
+    </w:p>
+    <w:p>
+      <w:pPr>
+        <w:shd w:val="clear" w:color="auto" w:fill="FFFFFF"/>
+        <w:ind w:firstLine="288"/>
+        <w:rPr>
+          <w:rFonts w:ascii="Arial" w:hAnsi="Arial" w:cs="Arial"/>
+          <w:i/>
+          <w:color w:val="000000"/>
+          <w:sz w:val="20"/>
+          <w:szCs w:val="20"/>
+          <w:bdr w:val="none" w:sz="0" w:space="0" w:color="auto" w:frame="1"/>
+        </w:rPr>
+      </w:pPr>
+      <w:r>
+        <w:rPr>
+          <w:rFonts w:ascii="Arial" w:hAnsi="Arial" w:cs="Arial"/>
+          <w:i/>
+          <w:color w:val="000000"/>
+          <w:sz w:val="20"/>
+          <w:szCs w:val="20"/>
+          <w:bdr w:val="none" w:sz="0" w:space="0" w:color="auto" w:frame="1"/>
+        </w:rPr>
+        <w:t>Back End:</w:t>
+      </w:r>
+    </w:p>
+    <w:p>
+      <w:pPr>
+        <w:shd w:val="clear" w:color="auto" w:fill="FFFFFF"/>
+        <w:ind w:firstLine="288"/>
+        <w:rPr>
+          <w:rFonts w:ascii="Arial" w:hAnsi="Arial" w:cs="Arial"/>
+          <w:i/>
+          <w:color w:val="000000"/>
+          <w:sz w:val="20"/>
+          <w:szCs w:val="20"/>
+          <w:bdr w:val="none" w:sz="0" w:space="0" w:color="auto" w:frame="1"/>
+        </w:rPr>
+      </w:pPr>
+    </w:p>
+    <w:p>
+      <w:pPr>
+        <w:shd w:val="clear" w:color="auto" w:fill="FFFFFF"/>
+        <w:ind w:firstLine="288"/>
+        <w:rPr>
+          <w:rFonts w:ascii="Arial" w:hAnsi="Arial" w:cs="Arial"/>
+          <w:i/>
+          <w:color w:val="000000"/>
+          <w:sz w:val="20"/>
+          <w:szCs w:val="20"/>
+          <w:bdr w:val="none" w:sz="0" w:space="0" w:color="auto" w:frame="1"/>
+        </w:rPr>
+      </w:pPr>
+      <w:r>
+        <w:rPr>
+          <w:rFonts w:ascii="Arial" w:hAnsi="Arial" w:cs="Arial"/>
+          <w:i/>
+          <w:color w:val="000000"/>
+          <w:sz w:val="20"/>
+          <w:szCs w:val="20"/>
+          <w:bdr w:val="none" w:sz="0" w:space="0" w:color="auto" w:frame="1"/>
+        </w:rPr>
+        <w:t>-Express for creating the application</w:t>
+      </w:r>
+    </w:p>
+    <w:p>
+      <w:pPr>
+        <w:shd w:val="clear" w:color="auto" w:fill="FFFFFF"/>
+        <w:ind w:firstLine="288"/>
+        <w:rPr>
+          <w:rFonts w:ascii="Arial" w:hAnsi="Arial" w:cs="Arial"/>
+          <w:i/>
+          <w:color w:val="000000"/>
+          <w:sz w:val="20"/>
+          <w:szCs w:val="20"/>
+          <w:bdr w:val="none" w:sz="0" w:space="0" w:color="auto" w:frame="1"/>
+        </w:rPr>
+      </w:pPr>
+      <w:r>
+        <w:rPr>
+          <w:rFonts w:ascii="Arial" w:hAnsi="Arial" w:cs="Arial"/>
+          <w:i/>
+          <w:color w:val="000000"/>
+          <w:sz w:val="20"/>
+          <w:szCs w:val="20"/>
+          <w:bdr w:val="none" w:sz="0" w:space="0" w:color="auto" w:frame="1"/>
+        </w:rPr>
+        <w:t>-body-parser for json packaging</w:t>
+      </w:r>
+    </w:p>
+    <w:p>
+      <w:pPr>
+        <w:shd w:val="clear" w:color="auto" w:fill="FFFFFF"/>
+        <w:ind w:firstLine="288"/>
+        <w:rPr>
+          <w:rFonts w:ascii="Arial" w:hAnsi="Arial" w:cs="Arial"/>
+          <w:i/>
+          <w:color w:val="000000"/>
+          <w:sz w:val="20"/>
+          <w:szCs w:val="20"/>
+          <w:bdr w:val="none" w:sz="0" w:space="0" w:color="auto" w:frame="1"/>
+        </w:rPr>
+      </w:pPr>
+      <w:r>
+        <w:rPr>
+          <w:rFonts w:ascii="Arial" w:hAnsi="Arial" w:cs="Arial"/>
+          <w:i/>
+          <w:color w:val="000000"/>
+          <w:sz w:val="20"/>
+          <w:szCs w:val="20"/>
+          <w:bdr w:val="none" w:sz="0" w:space="0" w:color="auto" w:frame="1"/>
+        </w:rPr>
+        <w:t>-</w:t>
+      </w:r>
+      <w:proofErr w:type="spellStart"/>
+      <w:r>
+        <w:rPr>
+          <w:rFonts w:ascii="Arial" w:hAnsi="Arial" w:cs="Arial"/>
+          <w:i/>
+          <w:color w:val="000000"/>
+          <w:sz w:val="20"/>
+          <w:szCs w:val="20"/>
+          <w:bdr w:val="none" w:sz="0" w:space="0" w:color="auto" w:frame="1"/>
+        </w:rPr>
+        <w:t>morgan</w:t>
+      </w:r>
+      <w:proofErr w:type="spellEnd"/>
+      <w:r>
+        <w:rPr>
+          <w:rFonts w:ascii="Arial" w:hAnsi="Arial" w:cs="Arial"/>
+          <w:i/>
+          <w:color w:val="000000"/>
+          <w:sz w:val="20"/>
+          <w:szCs w:val="20"/>
+          <w:bdr w:val="none" w:sz="0" w:space="0" w:color="auto" w:frame="1"/>
+        </w:rPr>
+        <w:t xml:space="preserve"> for debugging</w:t>
+      </w:r>
+    </w:p>
+    <w:p>
+      <w:pPr>
+        <w:shd w:val="clear" w:color="auto" w:fill="FFFFFF"/>
+        <w:ind w:firstLine="288"/>
+        <w:rPr>
+          <w:rFonts w:ascii="Arial" w:hAnsi="Arial" w:cs="Arial"/>
+          <w:i/>
+          <w:color w:val="000000"/>
+          <w:sz w:val="20"/>
+          <w:szCs w:val="20"/>
+          <w:bdr w:val="none" w:sz="0" w:space="0" w:color="auto" w:frame="1"/>
+        </w:rPr>
+      </w:pPr>
+      <w:r>
+        <w:rPr>
+          <w:rFonts w:ascii="Arial" w:hAnsi="Arial" w:cs="Arial"/>
+          <w:i/>
+          <w:color w:val="000000"/>
+          <w:sz w:val="20"/>
+          <w:szCs w:val="20"/>
+          <w:bdr w:val="none" w:sz="0" w:space="0" w:color="auto" w:frame="1"/>
+        </w:rPr>
+        <w:t>-</w:t>
+      </w:r>
+      <w:proofErr w:type="spellStart"/>
+      <w:proofErr w:type="gramStart"/>
+      <w:r>
+        <w:rPr>
+          <w:rFonts w:ascii="Arial" w:hAnsi="Arial" w:cs="Arial"/>
+          <w:i/>
+          <w:color w:val="000000"/>
+          <w:sz w:val="20"/>
+          <w:szCs w:val="20"/>
+          <w:bdr w:val="none" w:sz="0" w:space="0" w:color="auto" w:frame="1"/>
+        </w:rPr>
+        <w:t>cors</w:t>
+      </w:r>
+      <w:proofErr w:type="spellEnd"/>
+      <w:r>
+        <w:rPr>
+          <w:rFonts w:ascii="Arial" w:hAnsi="Arial" w:cs="Arial"/>
+          <w:i/>
+          <w:color w:val="000000"/>
+          <w:sz w:val="20"/>
+          <w:szCs w:val="20"/>
+          <w:bdr w:val="none" w:sz="0" w:space="0" w:color="auto" w:frame="1"/>
+        </w:rPr>
+        <w:t>(</w:t>
+      </w:r>
+      <w:proofErr w:type="gramEnd"/>
+      <w:r>
+        <w:rPr>
+          <w:rFonts w:ascii="Arial" w:hAnsi="Arial" w:cs="Arial"/>
+          <w:i/>
+          <w:color w:val="000000"/>
+          <w:sz w:val="20"/>
+          <w:szCs w:val="20"/>
+          <w:bdr w:val="none" w:sz="0" w:space="0" w:color="auto" w:frame="1"/>
+        </w:rPr>
+        <w:t>Cross Origin Resource Sharing) to understand front-end requests</w:t>
+      </w:r>
+    </w:p>
+    <w:p>
+      <w:pPr>
+        <w:shd w:val="clear" w:color="auto" w:fill="FFFFFF"/>
+        <w:ind w:firstLine="288"/>
+        <w:rPr>
+          <w:rFonts w:ascii="Arial" w:hAnsi="Arial" w:cs="Arial"/>
+          <w:i/>
+          <w:color w:val="000000"/>
+          <w:sz w:val="20"/>
+          <w:szCs w:val="20"/>
+          <w:bdr w:val="none" w:sz="0" w:space="0" w:color="auto" w:frame="1"/>
+        </w:rPr>
+      </w:pPr>
+      <w:r>
+        <w:rPr>
+          <w:rFonts w:ascii="Arial" w:hAnsi="Arial" w:cs="Arial"/>
+          <w:i/>
+          <w:color w:val="000000"/>
+          <w:sz w:val="20"/>
+          <w:szCs w:val="20"/>
+          <w:bdr w:val="none" w:sz="0" w:space="0" w:color="auto" w:frame="1"/>
+        </w:rPr>
+        <w:t>-</w:t>
+      </w:r>
+      <w:proofErr w:type="spellStart"/>
+      <w:r>
+        <w:rPr>
+          <w:rFonts w:ascii="Arial" w:hAnsi="Arial" w:cs="Arial"/>
+          <w:i/>
+          <w:color w:val="000000"/>
+          <w:sz w:val="20"/>
+          <w:szCs w:val="20"/>
+          <w:bdr w:val="none" w:sz="0" w:space="0" w:color="auto" w:frame="1"/>
+        </w:rPr>
+        <w:t>mysql</w:t>
+      </w:r>
+      <w:proofErr w:type="spellEnd"/>
+      <w:r>
+        <w:rPr>
+          <w:rFonts w:ascii="Arial" w:hAnsi="Arial" w:cs="Arial"/>
+          <w:i/>
+          <w:color w:val="000000"/>
+          <w:sz w:val="20"/>
+          <w:szCs w:val="20"/>
+          <w:bdr w:val="none" w:sz="0" w:space="0" w:color="auto" w:frame="1"/>
+        </w:rPr>
+        <w:t xml:space="preserve"> to create a connection with the database</w:t>
+      </w:r>
+    </w:p>
+    <w:p>
+      <w:pPr>
+        <w:shd w:val="clear" w:color="auto" w:fill="FFFFFF"/>
+        <w:ind w:firstLine="288"/>
+        <w:rPr>
+          <w:rFonts w:ascii="Arial" w:hAnsi="Arial" w:cs="Arial"/>
+          <w:i/>
+          <w:color w:val="000000"/>
+          <w:sz w:val="20"/>
+          <w:szCs w:val="20"/>
+          <w:bdr w:val="none" w:sz="0" w:space="0" w:color="auto" w:frame="1"/>
+        </w:rPr>
+      </w:pPr>
+      <w:r>
+        <w:rPr>
+          <w:rFonts w:ascii="Arial" w:hAnsi="Arial" w:cs="Arial"/>
+          <w:i/>
+          <w:color w:val="000000"/>
+          <w:sz w:val="20"/>
+          <w:szCs w:val="20"/>
+          <w:bdr w:val="none" w:sz="0" w:space="0" w:color="auto" w:frame="1"/>
+        </w:rPr>
+        <w:t>-crypto for encrypting passwords in the database</w:t>
+      </w:r>
+    </w:p>
+    <w:p>
+      <w:pPr>
+        <w:shd w:val="clear" w:color="auto" w:fill="FFFFFF"/>
+        <w:ind w:firstLine="288"/>
+        <w:rPr>
+          <w:rFonts w:ascii="Arial" w:hAnsi="Arial" w:cs="Arial"/>
+          <w:i/>
+          <w:color w:val="000000"/>
+          <w:sz w:val="20"/>
+          <w:szCs w:val="20"/>
+          <w:bdr w:val="none" w:sz="0" w:space="0" w:color="auto" w:frame="1"/>
+        </w:rPr>
+      </w:pPr>
+      <w:r>
+        <w:rPr>
+          <w:rFonts w:ascii="Arial" w:hAnsi="Arial" w:cs="Arial"/>
+          <w:i/>
+          <w:color w:val="000000"/>
+          <w:sz w:val="20"/>
+          <w:szCs w:val="20"/>
+          <w:bdr w:val="none" w:sz="0" w:space="0" w:color="auto" w:frame="1"/>
+        </w:rPr>
+        <w:t>-</w:t>
+      </w:r>
+      <w:proofErr w:type="spellStart"/>
+      <w:r>
+        <w:rPr>
+          <w:rFonts w:ascii="Arial" w:hAnsi="Arial" w:cs="Arial"/>
+          <w:i/>
+          <w:color w:val="000000"/>
+          <w:sz w:val="20"/>
+          <w:szCs w:val="20"/>
+          <w:bdr w:val="none" w:sz="0" w:space="0" w:color="auto" w:frame="1"/>
+        </w:rPr>
+        <w:t>jsonwebtoken</w:t>
+      </w:r>
+      <w:proofErr w:type="spellEnd"/>
+      <w:r>
+        <w:rPr>
+          <w:rFonts w:ascii="Arial" w:hAnsi="Arial" w:cs="Arial"/>
+          <w:i/>
+          <w:color w:val="000000"/>
+          <w:sz w:val="20"/>
+          <w:szCs w:val="20"/>
+          <w:bdr w:val="none" w:sz="0" w:space="0" w:color="auto" w:frame="1"/>
+        </w:rPr>
+        <w:t xml:space="preserve"> for hashing cookie tokens</w:t>
       </w:r>
       <w:bookmarkStart w:id="0" w:name="_GoBack"/>
       <w:bookmarkEnd w:id="0"/>
     </w:p>
     <w:p>
       <w:pPr>
-        <w:pStyle w:val="Heading1"/>
-        <w:rPr>
-          <w:rFonts w:ascii="inherit" w:hAnsi="inherit" w:cs="Lucida Grande" w:hint="eastAsia"/>
-        </w:rPr>
-      </w:pPr>
-      <w:r>
-        <w:rPr>
-          <w:bdr w:val="none" w:sz="0" w:space="0" w:color="auto" w:frame="1"/>
-        </w:rPr>
-        <w:t>Platforms, APIs, Databases, and other technologies used</w:t>
-      </w:r>
-    </w:p>
-    <w:p>
-      <w:pPr>
         <w:shd w:val="clear" w:color="auto" w:fill="FFFFFF"/>
-        <w:rPr>
-          <w:rFonts w:ascii="Arial" w:hAnsi="Arial" w:cs="Arial"/>
-          <w:i/>
-          <w:color w:val="000000"/>
-          <w:sz w:val="20"/>
-          <w:szCs w:val="20"/>
-          <w:bdr w:val="none" w:sz="0" w:space="0" w:color="auto" w:frame="1"/>
-        </w:rPr>
-      </w:pPr>
-      <w:r>
-        <w:rPr>
-          <w:rFonts w:ascii="Arial" w:hAnsi="Arial" w:cs="Arial"/>
-          <w:i/>
-          <w:color w:val="000000"/>
-          <w:sz w:val="20"/>
-          <w:szCs w:val="20"/>
-          <w:bdr w:val="none" w:sz="0" w:space="0" w:color="auto" w:frame="1"/>
-        </w:rPr>
-        <w:t>List all the platforms, APIs, Databases, and any other technologies you use in your project and where you use them (in what components of your project).</w:t>
-      </w:r>
+        <w:ind w:firstLine="288"/>
+        <w:rPr>
+          <w:rFonts w:ascii="Arial" w:hAnsi="Arial" w:cs="Arial"/>
+          <w:i/>
+          <w:color w:val="000000"/>
+          <w:sz w:val="20"/>
+          <w:szCs w:val="20"/>
+          <w:bdr w:val="none" w:sz="0" w:space="0" w:color="auto" w:frame="1"/>
+        </w:rPr>
+      </w:pPr>
     </w:p>
     <w:p>
       <w:pPr>

</xml_diff>

<commit_message>
Updated Implementation 1 report files
Updated IT Template and Progress Report Template
</commit_message>
<xml_diff>
--- a/IT Template.docx
+++ b/IT Template.docx
@@ -157,6 +157,7 @@
           <w:bdr w:val="none" w:sz="0" w:space="0" w:color="auto" w:frame="1"/>
         </w:rPr>
       </w:pPr>
+      <w:proofErr w:type="spellStart"/>
       <w:r>
         <w:rPr>
           <w:rFonts w:ascii="Arial" w:hAnsi="Arial" w:cs="Arial"/>
@@ -166,6 +167,7 @@
         </w:rPr>
         <w:t>WeShed</w:t>
       </w:r>
+      <w:proofErr w:type="spellEnd"/>
     </w:p>
     <w:p>
       <w:pPr>
@@ -317,8 +319,18 @@
           <w:bdr w:val="none" w:sz="0" w:space="0" w:color="auto" w:frame="1"/>
         </w:rPr>
         <w:br/>
-        <w:t>Noal Gelser</w:t>
-      </w:r>
+        <w:t xml:space="preserve">Noal </w:t>
+      </w:r>
+      <w:proofErr w:type="spellStart"/>
+      <w:r>
+        <w:rPr>
+          <w:rFonts w:ascii="Arial" w:hAnsi="Arial" w:cs="Arial"/>
+          <w:sz w:val="32"/>
+          <w:bdr w:val="none" w:sz="0" w:space="0" w:color="auto" w:frame="1"/>
+        </w:rPr>
+        <w:t>Gelser</w:t>
+      </w:r>
+      <w:proofErr w:type="spellEnd"/>
       <w:r>
         <w:rPr>
           <w:rFonts w:ascii="Arial" w:hAnsi="Arial" w:cs="Arial"/>
@@ -379,7 +391,7 @@
       <w:pPr>
         <w:pStyle w:val="Heading1"/>
         <w:rPr>
-          <w:rFonts w:ascii="inherit" w:hAnsi="inherit" w:cs="Lucida Grande"/>
+          <w:rFonts w:ascii="inherit" w:hAnsi="inherit" w:cs="Lucida Grande" w:hint="eastAsia"/>
         </w:rPr>
       </w:pPr>
       <w:r>
@@ -574,633 +586,623 @@
         </w:rPr>
         <w:t>.</w:t>
       </w:r>
+    </w:p>
+    <w:p>
+      <w:pPr>
+        <w:shd w:val="clear" w:color="auto" w:fill="FFFFFF"/>
+        <w:ind w:firstLine="288"/>
+        <w:rPr>
+          <w:rFonts w:ascii="Arial" w:hAnsi="Arial" w:cs="Arial"/>
+          <w:i/>
+          <w:color w:val="000000"/>
+          <w:sz w:val="20"/>
+          <w:szCs w:val="20"/>
+          <w:bdr w:val="none" w:sz="0" w:space="0" w:color="auto" w:frame="1"/>
+        </w:rPr>
+      </w:pPr>
+    </w:p>
+    <w:p>
+      <w:pPr>
+        <w:shd w:val="clear" w:color="auto" w:fill="FFFFFF"/>
+        <w:ind w:firstLine="288"/>
+        <w:rPr>
+          <w:rFonts w:ascii="Arial" w:hAnsi="Arial" w:cs="Arial"/>
+          <w:i/>
+          <w:color w:val="000000"/>
+          <w:sz w:val="20"/>
+          <w:szCs w:val="20"/>
+          <w:bdr w:val="none" w:sz="0" w:space="0" w:color="auto" w:frame="1"/>
+        </w:rPr>
+      </w:pPr>
+      <w:r>
+        <w:rPr>
+          <w:rFonts w:ascii="Arial" w:hAnsi="Arial" w:cs="Arial"/>
+          <w:i/>
+          <w:color w:val="000000"/>
+          <w:sz w:val="20"/>
+          <w:szCs w:val="20"/>
+          <w:bdr w:val="none" w:sz="0" w:space="0" w:color="auto" w:frame="1"/>
+        </w:rPr>
+        <w:t>Packages/Libraries:</w:t>
+      </w:r>
+    </w:p>
+    <w:p>
+      <w:pPr>
+        <w:shd w:val="clear" w:color="auto" w:fill="FFFFFF"/>
+        <w:ind w:firstLine="288"/>
+        <w:rPr>
+          <w:rFonts w:ascii="Arial" w:hAnsi="Arial" w:cs="Arial"/>
+          <w:i/>
+          <w:color w:val="000000"/>
+          <w:sz w:val="20"/>
+          <w:szCs w:val="20"/>
+          <w:bdr w:val="none" w:sz="0" w:space="0" w:color="auto" w:frame="1"/>
+        </w:rPr>
+      </w:pPr>
+    </w:p>
+    <w:p>
+      <w:pPr>
+        <w:shd w:val="clear" w:color="auto" w:fill="FFFFFF"/>
+        <w:ind w:firstLine="288"/>
+        <w:rPr>
+          <w:rFonts w:ascii="Arial" w:hAnsi="Arial" w:cs="Arial"/>
+          <w:i/>
+          <w:color w:val="000000"/>
+          <w:sz w:val="20"/>
+          <w:szCs w:val="20"/>
+          <w:bdr w:val="none" w:sz="0" w:space="0" w:color="auto" w:frame="1"/>
+        </w:rPr>
+      </w:pPr>
+      <w:r>
+        <w:rPr>
+          <w:rFonts w:ascii="Arial" w:hAnsi="Arial" w:cs="Arial"/>
+          <w:i/>
+          <w:color w:val="000000"/>
+          <w:sz w:val="20"/>
+          <w:szCs w:val="20"/>
+          <w:bdr w:val="none" w:sz="0" w:space="0" w:color="auto" w:frame="1"/>
+        </w:rPr>
+        <w:t>Front End:</w:t>
+      </w:r>
+    </w:p>
+    <w:p>
+      <w:pPr>
+        <w:shd w:val="clear" w:color="auto" w:fill="FFFFFF"/>
+        <w:ind w:firstLine="288"/>
+        <w:rPr>
+          <w:rFonts w:ascii="Arial" w:hAnsi="Arial" w:cs="Arial"/>
+          <w:i/>
+          <w:color w:val="000000"/>
+          <w:sz w:val="20"/>
+          <w:szCs w:val="20"/>
+          <w:bdr w:val="none" w:sz="0" w:space="0" w:color="auto" w:frame="1"/>
+        </w:rPr>
+      </w:pPr>
+    </w:p>
+    <w:p>
+      <w:pPr>
+        <w:shd w:val="clear" w:color="auto" w:fill="FFFFFF"/>
+        <w:ind w:firstLine="288"/>
+        <w:rPr>
+          <w:rFonts w:ascii="Arial" w:hAnsi="Arial" w:cs="Arial"/>
+          <w:i/>
+          <w:color w:val="000000"/>
+          <w:sz w:val="20"/>
+          <w:szCs w:val="20"/>
+          <w:bdr w:val="none" w:sz="0" w:space="0" w:color="auto" w:frame="1"/>
+        </w:rPr>
+      </w:pPr>
+      <w:r>
+        <w:rPr>
+          <w:rFonts w:ascii="Arial" w:hAnsi="Arial" w:cs="Arial"/>
+          <w:i/>
+          <w:color w:val="000000"/>
+          <w:sz w:val="20"/>
+          <w:szCs w:val="20"/>
+          <w:bdr w:val="none" w:sz="0" w:space="0" w:color="auto" w:frame="1"/>
+        </w:rPr>
+        <w:t>-ReactJS</w:t>
+      </w:r>
+    </w:p>
+    <w:p>
+      <w:pPr>
+        <w:shd w:val="clear" w:color="auto" w:fill="FFFFFF"/>
+        <w:ind w:firstLine="288"/>
+        <w:rPr>
+          <w:rFonts w:ascii="Arial" w:hAnsi="Arial" w:cs="Arial"/>
+          <w:i/>
+          <w:color w:val="000000"/>
+          <w:sz w:val="20"/>
+          <w:szCs w:val="20"/>
+          <w:bdr w:val="none" w:sz="0" w:space="0" w:color="auto" w:frame="1"/>
+        </w:rPr>
+      </w:pPr>
+      <w:r>
+        <w:rPr>
+          <w:rFonts w:ascii="Arial" w:hAnsi="Arial" w:cs="Arial"/>
+          <w:i/>
+          <w:color w:val="000000"/>
+          <w:sz w:val="20"/>
+          <w:szCs w:val="20"/>
+          <w:bdr w:val="none" w:sz="0" w:space="0" w:color="auto" w:frame="1"/>
+        </w:rPr>
+        <w:t>-</w:t>
+      </w:r>
+      <w:proofErr w:type="spellStart"/>
+      <w:r>
+        <w:rPr>
+          <w:rFonts w:ascii="Arial" w:hAnsi="Arial" w:cs="Arial"/>
+          <w:i/>
+          <w:color w:val="000000"/>
+          <w:sz w:val="20"/>
+          <w:szCs w:val="20"/>
+          <w:bdr w:val="none" w:sz="0" w:space="0" w:color="auto" w:frame="1"/>
+        </w:rPr>
+        <w:t>ReactPlayer</w:t>
+      </w:r>
+      <w:proofErr w:type="spellEnd"/>
+      <w:r>
+        <w:rPr>
+          <w:rFonts w:ascii="Arial" w:hAnsi="Arial" w:cs="Arial"/>
+          <w:i/>
+          <w:color w:val="000000"/>
+          <w:sz w:val="20"/>
+          <w:szCs w:val="20"/>
+          <w:bdr w:val="none" w:sz="0" w:space="0" w:color="auto" w:frame="1"/>
+        </w:rPr>
+        <w:t xml:space="preserve"> (component on NPM for convenient embedding of videos via </w:t>
+      </w:r>
+      <w:proofErr w:type="spellStart"/>
+      <w:r>
+        <w:rPr>
+          <w:rFonts w:ascii="Arial" w:hAnsi="Arial" w:cs="Arial"/>
+          <w:i/>
+          <w:color w:val="000000"/>
+          <w:sz w:val="20"/>
+          <w:szCs w:val="20"/>
+          <w:bdr w:val="none" w:sz="0" w:space="0" w:color="auto" w:frame="1"/>
+        </w:rPr>
+        <w:t>url</w:t>
+      </w:r>
+      <w:proofErr w:type="spellEnd"/>
+      <w:r>
+        <w:rPr>
+          <w:rFonts w:ascii="Arial" w:hAnsi="Arial" w:cs="Arial"/>
+          <w:i/>
+          <w:color w:val="000000"/>
+          <w:sz w:val="20"/>
+          <w:szCs w:val="20"/>
+          <w:bdr w:val="none" w:sz="0" w:space="0" w:color="auto" w:frame="1"/>
+        </w:rPr>
+        <w:t>)</w:t>
+      </w:r>
+    </w:p>
+    <w:p>
+      <w:pPr>
+        <w:shd w:val="clear" w:color="auto" w:fill="FFFFFF"/>
+        <w:rPr>
+          <w:rFonts w:ascii="Arial" w:hAnsi="Arial" w:cs="Arial"/>
+          <w:i/>
+          <w:color w:val="000000"/>
+          <w:sz w:val="20"/>
+          <w:szCs w:val="20"/>
+          <w:bdr w:val="none" w:sz="0" w:space="0" w:color="auto" w:frame="1"/>
+        </w:rPr>
+      </w:pPr>
+    </w:p>
+    <w:p>
+      <w:pPr>
+        <w:shd w:val="clear" w:color="auto" w:fill="FFFFFF"/>
+        <w:ind w:firstLine="288"/>
+        <w:rPr>
+          <w:rFonts w:ascii="Arial" w:hAnsi="Arial" w:cs="Arial"/>
+          <w:i/>
+          <w:color w:val="000000"/>
+          <w:sz w:val="20"/>
+          <w:szCs w:val="20"/>
+          <w:bdr w:val="none" w:sz="0" w:space="0" w:color="auto" w:frame="1"/>
+        </w:rPr>
+      </w:pPr>
+      <w:r>
+        <w:rPr>
+          <w:rFonts w:ascii="Arial" w:hAnsi="Arial" w:cs="Arial"/>
+          <w:i/>
+          <w:color w:val="000000"/>
+          <w:sz w:val="20"/>
+          <w:szCs w:val="20"/>
+          <w:bdr w:val="none" w:sz="0" w:space="0" w:color="auto" w:frame="1"/>
+        </w:rPr>
+        <w:t>Back End:</w:t>
+      </w:r>
+    </w:p>
+    <w:p>
+      <w:pPr>
+        <w:shd w:val="clear" w:color="auto" w:fill="FFFFFF"/>
+        <w:ind w:firstLine="288"/>
+        <w:rPr>
+          <w:rFonts w:ascii="Arial" w:hAnsi="Arial" w:cs="Arial"/>
+          <w:i/>
+          <w:color w:val="000000"/>
+          <w:sz w:val="20"/>
+          <w:szCs w:val="20"/>
+          <w:bdr w:val="none" w:sz="0" w:space="0" w:color="auto" w:frame="1"/>
+        </w:rPr>
+      </w:pPr>
+    </w:p>
+    <w:p>
+      <w:pPr>
+        <w:shd w:val="clear" w:color="auto" w:fill="FFFFFF"/>
+        <w:ind w:firstLine="288"/>
+        <w:rPr>
+          <w:rFonts w:ascii="Arial" w:hAnsi="Arial" w:cs="Arial"/>
+          <w:i/>
+          <w:color w:val="000000"/>
+          <w:sz w:val="20"/>
+          <w:szCs w:val="20"/>
+          <w:bdr w:val="none" w:sz="0" w:space="0" w:color="auto" w:frame="1"/>
+        </w:rPr>
+      </w:pPr>
+      <w:r>
+        <w:rPr>
+          <w:rFonts w:ascii="Arial" w:hAnsi="Arial" w:cs="Arial"/>
+          <w:i/>
+          <w:color w:val="000000"/>
+          <w:sz w:val="20"/>
+          <w:szCs w:val="20"/>
+          <w:bdr w:val="none" w:sz="0" w:space="0" w:color="auto" w:frame="1"/>
+        </w:rPr>
+        <w:t>-Express for creating the application</w:t>
+      </w:r>
+    </w:p>
+    <w:p>
+      <w:pPr>
+        <w:shd w:val="clear" w:color="auto" w:fill="FFFFFF"/>
+        <w:ind w:firstLine="288"/>
+        <w:rPr>
+          <w:rFonts w:ascii="Arial" w:hAnsi="Arial" w:cs="Arial"/>
+          <w:i/>
+          <w:color w:val="000000"/>
+          <w:sz w:val="20"/>
+          <w:szCs w:val="20"/>
+          <w:bdr w:val="none" w:sz="0" w:space="0" w:color="auto" w:frame="1"/>
+        </w:rPr>
+      </w:pPr>
+      <w:r>
+        <w:rPr>
+          <w:rFonts w:ascii="Arial" w:hAnsi="Arial" w:cs="Arial"/>
+          <w:i/>
+          <w:color w:val="000000"/>
+          <w:sz w:val="20"/>
+          <w:szCs w:val="20"/>
+          <w:bdr w:val="none" w:sz="0" w:space="0" w:color="auto" w:frame="1"/>
+        </w:rPr>
+        <w:t>-body-parser for json packaging</w:t>
+      </w:r>
+    </w:p>
+    <w:p>
+      <w:pPr>
+        <w:shd w:val="clear" w:color="auto" w:fill="FFFFFF"/>
+        <w:ind w:firstLine="288"/>
+        <w:rPr>
+          <w:rFonts w:ascii="Arial" w:hAnsi="Arial" w:cs="Arial"/>
+          <w:i/>
+          <w:color w:val="000000"/>
+          <w:sz w:val="20"/>
+          <w:szCs w:val="20"/>
+          <w:bdr w:val="none" w:sz="0" w:space="0" w:color="auto" w:frame="1"/>
+        </w:rPr>
+      </w:pPr>
+      <w:r>
+        <w:rPr>
+          <w:rFonts w:ascii="Arial" w:hAnsi="Arial" w:cs="Arial"/>
+          <w:i/>
+          <w:color w:val="000000"/>
+          <w:sz w:val="20"/>
+          <w:szCs w:val="20"/>
+          <w:bdr w:val="none" w:sz="0" w:space="0" w:color="auto" w:frame="1"/>
+        </w:rPr>
+        <w:t>-</w:t>
+      </w:r>
+      <w:proofErr w:type="spellStart"/>
+      <w:r>
+        <w:rPr>
+          <w:rFonts w:ascii="Arial" w:hAnsi="Arial" w:cs="Arial"/>
+          <w:i/>
+          <w:color w:val="000000"/>
+          <w:sz w:val="20"/>
+          <w:szCs w:val="20"/>
+          <w:bdr w:val="none" w:sz="0" w:space="0" w:color="auto" w:frame="1"/>
+        </w:rPr>
+        <w:t>morgan</w:t>
+      </w:r>
+      <w:proofErr w:type="spellEnd"/>
+      <w:r>
+        <w:rPr>
+          <w:rFonts w:ascii="Arial" w:hAnsi="Arial" w:cs="Arial"/>
+          <w:i/>
+          <w:color w:val="000000"/>
+          <w:sz w:val="20"/>
+          <w:szCs w:val="20"/>
+          <w:bdr w:val="none" w:sz="0" w:space="0" w:color="auto" w:frame="1"/>
+        </w:rPr>
+        <w:t xml:space="preserve"> for debugging</w:t>
+      </w:r>
+    </w:p>
+    <w:p>
+      <w:pPr>
+        <w:shd w:val="clear" w:color="auto" w:fill="FFFFFF"/>
+        <w:ind w:firstLine="288"/>
+        <w:rPr>
+          <w:rFonts w:ascii="Arial" w:hAnsi="Arial" w:cs="Arial"/>
+          <w:i/>
+          <w:color w:val="000000"/>
+          <w:sz w:val="20"/>
+          <w:szCs w:val="20"/>
+          <w:bdr w:val="none" w:sz="0" w:space="0" w:color="auto" w:frame="1"/>
+        </w:rPr>
+      </w:pPr>
+      <w:r>
+        <w:rPr>
+          <w:rFonts w:ascii="Arial" w:hAnsi="Arial" w:cs="Arial"/>
+          <w:i/>
+          <w:color w:val="000000"/>
+          <w:sz w:val="20"/>
+          <w:szCs w:val="20"/>
+          <w:bdr w:val="none" w:sz="0" w:space="0" w:color="auto" w:frame="1"/>
+        </w:rPr>
+        <w:t>-</w:t>
+      </w:r>
+      <w:proofErr w:type="spellStart"/>
+      <w:proofErr w:type="gramStart"/>
+      <w:r>
+        <w:rPr>
+          <w:rFonts w:ascii="Arial" w:hAnsi="Arial" w:cs="Arial"/>
+          <w:i/>
+          <w:color w:val="000000"/>
+          <w:sz w:val="20"/>
+          <w:szCs w:val="20"/>
+          <w:bdr w:val="none" w:sz="0" w:space="0" w:color="auto" w:frame="1"/>
+        </w:rPr>
+        <w:t>cors</w:t>
+      </w:r>
+      <w:proofErr w:type="spellEnd"/>
+      <w:r>
+        <w:rPr>
+          <w:rFonts w:ascii="Arial" w:hAnsi="Arial" w:cs="Arial"/>
+          <w:i/>
+          <w:color w:val="000000"/>
+          <w:sz w:val="20"/>
+          <w:szCs w:val="20"/>
+          <w:bdr w:val="none" w:sz="0" w:space="0" w:color="auto" w:frame="1"/>
+        </w:rPr>
+        <w:t>(</w:t>
+      </w:r>
+      <w:proofErr w:type="gramEnd"/>
+      <w:r>
+        <w:rPr>
+          <w:rFonts w:ascii="Arial" w:hAnsi="Arial" w:cs="Arial"/>
+          <w:i/>
+          <w:color w:val="000000"/>
+          <w:sz w:val="20"/>
+          <w:szCs w:val="20"/>
+          <w:bdr w:val="none" w:sz="0" w:space="0" w:color="auto" w:frame="1"/>
+        </w:rPr>
+        <w:t>Cross Origin Resource Sharing) to understand front-end requests</w:t>
+      </w:r>
+    </w:p>
+    <w:p>
+      <w:pPr>
+        <w:shd w:val="clear" w:color="auto" w:fill="FFFFFF"/>
+        <w:ind w:firstLine="288"/>
+        <w:rPr>
+          <w:rFonts w:ascii="Arial" w:hAnsi="Arial" w:cs="Arial"/>
+          <w:i/>
+          <w:color w:val="000000"/>
+          <w:sz w:val="20"/>
+          <w:szCs w:val="20"/>
+          <w:bdr w:val="none" w:sz="0" w:space="0" w:color="auto" w:frame="1"/>
+        </w:rPr>
+      </w:pPr>
+      <w:r>
+        <w:rPr>
+          <w:rFonts w:ascii="Arial" w:hAnsi="Arial" w:cs="Arial"/>
+          <w:i/>
+          <w:color w:val="000000"/>
+          <w:sz w:val="20"/>
+          <w:szCs w:val="20"/>
+          <w:bdr w:val="none" w:sz="0" w:space="0" w:color="auto" w:frame="1"/>
+        </w:rPr>
+        <w:t>-</w:t>
+      </w:r>
+      <w:proofErr w:type="spellStart"/>
+      <w:r>
+        <w:rPr>
+          <w:rFonts w:ascii="Arial" w:hAnsi="Arial" w:cs="Arial"/>
+          <w:i/>
+          <w:color w:val="000000"/>
+          <w:sz w:val="20"/>
+          <w:szCs w:val="20"/>
+          <w:bdr w:val="none" w:sz="0" w:space="0" w:color="auto" w:frame="1"/>
+        </w:rPr>
+        <w:t>mysql</w:t>
+      </w:r>
+      <w:proofErr w:type="spellEnd"/>
+      <w:r>
+        <w:rPr>
+          <w:rFonts w:ascii="Arial" w:hAnsi="Arial" w:cs="Arial"/>
+          <w:i/>
+          <w:color w:val="000000"/>
+          <w:sz w:val="20"/>
+          <w:szCs w:val="20"/>
+          <w:bdr w:val="none" w:sz="0" w:space="0" w:color="auto" w:frame="1"/>
+        </w:rPr>
+        <w:t xml:space="preserve"> to create a connection with the database</w:t>
+      </w:r>
+    </w:p>
+    <w:p>
+      <w:pPr>
+        <w:shd w:val="clear" w:color="auto" w:fill="FFFFFF"/>
+        <w:ind w:firstLine="288"/>
+        <w:rPr>
+          <w:rFonts w:ascii="Arial" w:hAnsi="Arial" w:cs="Arial"/>
+          <w:i/>
+          <w:color w:val="000000"/>
+          <w:sz w:val="20"/>
+          <w:szCs w:val="20"/>
+          <w:bdr w:val="none" w:sz="0" w:space="0" w:color="auto" w:frame="1"/>
+        </w:rPr>
+      </w:pPr>
+      <w:r>
+        <w:rPr>
+          <w:rFonts w:ascii="Arial" w:hAnsi="Arial" w:cs="Arial"/>
+          <w:i/>
+          <w:color w:val="000000"/>
+          <w:sz w:val="20"/>
+          <w:szCs w:val="20"/>
+          <w:bdr w:val="none" w:sz="0" w:space="0" w:color="auto" w:frame="1"/>
+        </w:rPr>
+        <w:t>-crypto for encrypting passwords in the database</w:t>
+      </w:r>
+    </w:p>
+    <w:p>
+      <w:pPr>
+        <w:shd w:val="clear" w:color="auto" w:fill="FFFFFF"/>
+        <w:ind w:firstLine="288"/>
+        <w:rPr>
+          <w:rFonts w:ascii="Arial" w:hAnsi="Arial" w:cs="Arial"/>
+          <w:i/>
+          <w:color w:val="000000"/>
+          <w:sz w:val="20"/>
+          <w:szCs w:val="20"/>
+          <w:bdr w:val="none" w:sz="0" w:space="0" w:color="auto" w:frame="1"/>
+        </w:rPr>
+      </w:pPr>
+      <w:r>
+        <w:rPr>
+          <w:rFonts w:ascii="Arial" w:hAnsi="Arial" w:cs="Arial"/>
+          <w:i/>
+          <w:color w:val="000000"/>
+          <w:sz w:val="20"/>
+          <w:szCs w:val="20"/>
+          <w:bdr w:val="none" w:sz="0" w:space="0" w:color="auto" w:frame="1"/>
+        </w:rPr>
+        <w:t>-</w:t>
+      </w:r>
+      <w:proofErr w:type="spellStart"/>
+      <w:r>
+        <w:rPr>
+          <w:rFonts w:ascii="Arial" w:hAnsi="Arial" w:cs="Arial"/>
+          <w:i/>
+          <w:color w:val="000000"/>
+          <w:sz w:val="20"/>
+          <w:szCs w:val="20"/>
+          <w:bdr w:val="none" w:sz="0" w:space="0" w:color="auto" w:frame="1"/>
+        </w:rPr>
+        <w:t>jsonwebtoken</w:t>
+      </w:r>
+      <w:proofErr w:type="spellEnd"/>
+      <w:r>
+        <w:rPr>
+          <w:rFonts w:ascii="Arial" w:hAnsi="Arial" w:cs="Arial"/>
+          <w:i/>
+          <w:color w:val="000000"/>
+          <w:sz w:val="20"/>
+          <w:szCs w:val="20"/>
+          <w:bdr w:val="none" w:sz="0" w:space="0" w:color="auto" w:frame="1"/>
+        </w:rPr>
+        <w:t xml:space="preserve"> for hashing cookie tokens</w:t>
+      </w:r>
+    </w:p>
+    <w:p>
+      <w:pPr>
+        <w:shd w:val="clear" w:color="auto" w:fill="FFFFFF"/>
+        <w:ind w:firstLine="288"/>
+        <w:rPr>
+          <w:rFonts w:ascii="Arial" w:hAnsi="Arial" w:cs="Arial"/>
+          <w:i/>
+          <w:color w:val="000000"/>
+          <w:sz w:val="20"/>
+          <w:szCs w:val="20"/>
+          <w:bdr w:val="none" w:sz="0" w:space="0" w:color="auto" w:frame="1"/>
+        </w:rPr>
+      </w:pPr>
+    </w:p>
+    <w:p>
+      <w:pPr>
+        <w:pStyle w:val="Heading1"/>
+        <w:rPr>
+          <w:rFonts w:ascii="inherit" w:hAnsi="inherit" w:cs="Lucida Grande" w:hint="eastAsia"/>
+        </w:rPr>
+      </w:pPr>
+      <w:r>
+        <w:rPr>
+          <w:bdr w:val="none" w:sz="0" w:space="0" w:color="auto" w:frame="1"/>
+        </w:rPr>
+        <w:t>Execution-based Functional Testing</w:t>
+      </w:r>
+    </w:p>
+    <w:p>
+      <w:pPr>
+        <w:shd w:val="clear" w:color="auto" w:fill="FFFFFF"/>
+        <w:ind w:left="288"/>
+        <w:rPr>
+          <w:rFonts w:ascii="Arial" w:hAnsi="Arial" w:cs="Arial"/>
+          <w:i/>
+          <w:color w:val="000000"/>
+          <w:sz w:val="20"/>
+          <w:szCs w:val="20"/>
+          <w:bdr w:val="none" w:sz="0" w:space="0" w:color="auto" w:frame="1"/>
+        </w:rPr>
+      </w:pPr>
+      <w:r>
+        <w:rPr>
+          <w:rFonts w:ascii="Arial" w:hAnsi="Arial" w:cs="Arial"/>
+          <w:i/>
+          <w:color w:val="000000"/>
+          <w:sz w:val="20"/>
+          <w:szCs w:val="20"/>
+          <w:bdr w:val="none" w:sz="0" w:space="0" w:color="auto" w:frame="1"/>
+        </w:rPr>
+        <w:t>Our execution-based functional testing consisted of both every member of the group testing their individual source code, as well as a team testing of the code when all members source code was integrated together.</w:t>
+      </w:r>
+    </w:p>
+    <w:p>
+      <w:pPr>
+        <w:pStyle w:val="Heading1"/>
+        <w:rPr>
+          <w:rFonts w:ascii="inherit" w:hAnsi="inherit" w:cs="Lucida Grande" w:hint="eastAsia"/>
+        </w:rPr>
+      </w:pPr>
+      <w:r>
+        <w:rPr>
+          <w:bdr w:val="none" w:sz="0" w:space="0" w:color="auto" w:frame="1"/>
+        </w:rPr>
+        <w:t>Execution-based Non-Functional Testing</w:t>
+      </w:r>
+    </w:p>
+    <w:p>
+      <w:pPr>
+        <w:shd w:val="clear" w:color="auto" w:fill="FFFFFF"/>
+        <w:ind w:left="288"/>
+        <w:rPr>
+          <w:rFonts w:ascii="Lucida Grande" w:hAnsi="Lucida Grande" w:cs="Lucida Grande"/>
+          <w:i/>
+          <w:color w:val="000000"/>
+        </w:rPr>
+      </w:pPr>
+      <w:r>
+        <w:rPr>
+          <w:rFonts w:ascii="Arial" w:hAnsi="Arial" w:cs="Arial"/>
+          <w:i/>
+          <w:color w:val="000000"/>
+          <w:sz w:val="20"/>
+          <w:szCs w:val="20"/>
+          <w:bdr w:val="none" w:sz="0" w:space="0" w:color="auto" w:frame="1"/>
+        </w:rPr>
+        <w:t>Our execution-based non-functional testing consisted of both every member of the group testing any non-functional elements in their software, as well as a team testing of the non-functional requirements in a team meeting when all code was integrated together.</w:t>
+      </w:r>
       <w:bookmarkStart w:id="0" w:name="_GoBack"/>
       <w:bookmarkEnd w:id="0"/>
-    </w:p>
-    <w:p>
-      <w:pPr>
-        <w:shd w:val="clear" w:color="auto" w:fill="FFFFFF"/>
-        <w:ind w:firstLine="288"/>
-        <w:rPr>
-          <w:rFonts w:ascii="Arial" w:hAnsi="Arial" w:cs="Arial"/>
-          <w:i/>
-          <w:color w:val="000000"/>
-          <w:sz w:val="20"/>
-          <w:szCs w:val="20"/>
-          <w:bdr w:val="none" w:sz="0" w:space="0" w:color="auto" w:frame="1"/>
-        </w:rPr>
-      </w:pPr>
-    </w:p>
-    <w:p>
-      <w:pPr>
-        <w:shd w:val="clear" w:color="auto" w:fill="FFFFFF"/>
-        <w:ind w:firstLine="288"/>
-        <w:rPr>
-          <w:rFonts w:ascii="Arial" w:hAnsi="Arial" w:cs="Arial"/>
-          <w:i/>
-          <w:color w:val="000000"/>
-          <w:sz w:val="20"/>
-          <w:szCs w:val="20"/>
-          <w:bdr w:val="none" w:sz="0" w:space="0" w:color="auto" w:frame="1"/>
-        </w:rPr>
-      </w:pPr>
-      <w:r>
-        <w:rPr>
-          <w:rFonts w:ascii="Arial" w:hAnsi="Arial" w:cs="Arial"/>
-          <w:i/>
-          <w:color w:val="000000"/>
-          <w:sz w:val="20"/>
-          <w:szCs w:val="20"/>
-          <w:bdr w:val="none" w:sz="0" w:space="0" w:color="auto" w:frame="1"/>
-        </w:rPr>
-        <w:t>Packages/Libraries:</w:t>
-      </w:r>
-    </w:p>
-    <w:p>
-      <w:pPr>
-        <w:shd w:val="clear" w:color="auto" w:fill="FFFFFF"/>
-        <w:ind w:firstLine="288"/>
-        <w:rPr>
-          <w:rFonts w:ascii="Arial" w:hAnsi="Arial" w:cs="Arial"/>
-          <w:i/>
-          <w:color w:val="000000"/>
-          <w:sz w:val="20"/>
-          <w:szCs w:val="20"/>
-          <w:bdr w:val="none" w:sz="0" w:space="0" w:color="auto" w:frame="1"/>
-        </w:rPr>
-      </w:pPr>
-    </w:p>
-    <w:p>
-      <w:pPr>
-        <w:shd w:val="clear" w:color="auto" w:fill="FFFFFF"/>
-        <w:ind w:firstLine="288"/>
-        <w:rPr>
-          <w:rFonts w:ascii="Arial" w:hAnsi="Arial" w:cs="Arial"/>
-          <w:i/>
-          <w:color w:val="000000"/>
-          <w:sz w:val="20"/>
-          <w:szCs w:val="20"/>
-          <w:bdr w:val="none" w:sz="0" w:space="0" w:color="auto" w:frame="1"/>
-        </w:rPr>
-      </w:pPr>
-      <w:r>
-        <w:rPr>
-          <w:rFonts w:ascii="Arial" w:hAnsi="Arial" w:cs="Arial"/>
-          <w:i/>
-          <w:color w:val="000000"/>
-          <w:sz w:val="20"/>
-          <w:szCs w:val="20"/>
-          <w:bdr w:val="none" w:sz="0" w:space="0" w:color="auto" w:frame="1"/>
-        </w:rPr>
-        <w:t>Front End:</w:t>
-      </w:r>
-    </w:p>
-    <w:p>
-      <w:pPr>
-        <w:shd w:val="clear" w:color="auto" w:fill="FFFFFF"/>
-        <w:ind w:firstLine="288"/>
-        <w:rPr>
-          <w:rFonts w:ascii="Arial" w:hAnsi="Arial" w:cs="Arial"/>
-          <w:i/>
-          <w:color w:val="000000"/>
-          <w:sz w:val="20"/>
-          <w:szCs w:val="20"/>
-          <w:bdr w:val="none" w:sz="0" w:space="0" w:color="auto" w:frame="1"/>
-        </w:rPr>
-      </w:pPr>
-    </w:p>
-    <w:p>
-      <w:pPr>
-        <w:shd w:val="clear" w:color="auto" w:fill="FFFFFF"/>
-        <w:ind w:firstLine="288"/>
-        <w:rPr>
-          <w:rFonts w:ascii="Arial" w:hAnsi="Arial" w:cs="Arial"/>
-          <w:i/>
-          <w:color w:val="000000"/>
-          <w:sz w:val="20"/>
-          <w:szCs w:val="20"/>
-          <w:bdr w:val="none" w:sz="0" w:space="0" w:color="auto" w:frame="1"/>
-        </w:rPr>
-      </w:pPr>
-      <w:r>
-        <w:rPr>
-          <w:rFonts w:ascii="Arial" w:hAnsi="Arial" w:cs="Arial"/>
-          <w:i/>
-          <w:color w:val="000000"/>
-          <w:sz w:val="20"/>
-          <w:szCs w:val="20"/>
-          <w:bdr w:val="none" w:sz="0" w:space="0" w:color="auto" w:frame="1"/>
-        </w:rPr>
-        <w:t>-ReactJS</w:t>
-      </w:r>
-    </w:p>
-    <w:p>
-      <w:pPr>
-        <w:shd w:val="clear" w:color="auto" w:fill="FFFFFF"/>
-        <w:ind w:firstLine="288"/>
-        <w:rPr>
-          <w:rFonts w:ascii="Arial" w:hAnsi="Arial" w:cs="Arial"/>
-          <w:i/>
-          <w:color w:val="000000"/>
-          <w:sz w:val="20"/>
-          <w:szCs w:val="20"/>
-          <w:bdr w:val="none" w:sz="0" w:space="0" w:color="auto" w:frame="1"/>
-        </w:rPr>
-      </w:pPr>
-      <w:r>
-        <w:rPr>
-          <w:rFonts w:ascii="Arial" w:hAnsi="Arial" w:cs="Arial"/>
-          <w:i/>
-          <w:color w:val="000000"/>
-          <w:sz w:val="20"/>
-          <w:szCs w:val="20"/>
-          <w:bdr w:val="none" w:sz="0" w:space="0" w:color="auto" w:frame="1"/>
-        </w:rPr>
-        <w:t>-ReactPlayer (component on NPM for convenient embedding of videos via url)</w:t>
-      </w:r>
-    </w:p>
-    <w:p>
-      <w:pPr>
-        <w:shd w:val="clear" w:color="auto" w:fill="FFFFFF"/>
-        <w:rPr>
-          <w:rFonts w:ascii="Arial" w:hAnsi="Arial" w:cs="Arial"/>
-          <w:i/>
-          <w:color w:val="000000"/>
-          <w:sz w:val="20"/>
-          <w:szCs w:val="20"/>
-          <w:bdr w:val="none" w:sz="0" w:space="0" w:color="auto" w:frame="1"/>
-        </w:rPr>
-      </w:pPr>
-    </w:p>
-    <w:p>
-      <w:pPr>
-        <w:shd w:val="clear" w:color="auto" w:fill="FFFFFF"/>
-        <w:ind w:firstLine="288"/>
-        <w:rPr>
-          <w:rFonts w:ascii="Arial" w:hAnsi="Arial" w:cs="Arial"/>
-          <w:i/>
-          <w:color w:val="000000"/>
-          <w:sz w:val="20"/>
-          <w:szCs w:val="20"/>
-          <w:bdr w:val="none" w:sz="0" w:space="0" w:color="auto" w:frame="1"/>
-        </w:rPr>
-      </w:pPr>
-      <w:r>
-        <w:rPr>
-          <w:rFonts w:ascii="Arial" w:hAnsi="Arial" w:cs="Arial"/>
-          <w:i/>
-          <w:color w:val="000000"/>
-          <w:sz w:val="20"/>
-          <w:szCs w:val="20"/>
-          <w:bdr w:val="none" w:sz="0" w:space="0" w:color="auto" w:frame="1"/>
-        </w:rPr>
-        <w:t>Back End:</w:t>
-      </w:r>
-    </w:p>
-    <w:p>
-      <w:pPr>
-        <w:shd w:val="clear" w:color="auto" w:fill="FFFFFF"/>
-        <w:ind w:firstLine="288"/>
-        <w:rPr>
-          <w:rFonts w:ascii="Arial" w:hAnsi="Arial" w:cs="Arial"/>
-          <w:i/>
-          <w:color w:val="000000"/>
-          <w:sz w:val="20"/>
-          <w:szCs w:val="20"/>
-          <w:bdr w:val="none" w:sz="0" w:space="0" w:color="auto" w:frame="1"/>
-        </w:rPr>
-      </w:pPr>
-    </w:p>
-    <w:p>
-      <w:pPr>
-        <w:shd w:val="clear" w:color="auto" w:fill="FFFFFF"/>
-        <w:ind w:firstLine="288"/>
-        <w:rPr>
-          <w:rFonts w:ascii="Arial" w:hAnsi="Arial" w:cs="Arial"/>
-          <w:i/>
-          <w:color w:val="000000"/>
-          <w:sz w:val="20"/>
-          <w:szCs w:val="20"/>
-          <w:bdr w:val="none" w:sz="0" w:space="0" w:color="auto" w:frame="1"/>
-        </w:rPr>
-      </w:pPr>
-      <w:r>
-        <w:rPr>
-          <w:rFonts w:ascii="Arial" w:hAnsi="Arial" w:cs="Arial"/>
-          <w:i/>
-          <w:color w:val="000000"/>
-          <w:sz w:val="20"/>
-          <w:szCs w:val="20"/>
-          <w:bdr w:val="none" w:sz="0" w:space="0" w:color="auto" w:frame="1"/>
-        </w:rPr>
-        <w:t>-Express for creating the application</w:t>
-      </w:r>
-    </w:p>
-    <w:p>
-      <w:pPr>
-        <w:shd w:val="clear" w:color="auto" w:fill="FFFFFF"/>
-        <w:ind w:firstLine="288"/>
-        <w:rPr>
-          <w:rFonts w:ascii="Arial" w:hAnsi="Arial" w:cs="Arial"/>
-          <w:i/>
-          <w:color w:val="000000"/>
-          <w:sz w:val="20"/>
-          <w:szCs w:val="20"/>
-          <w:bdr w:val="none" w:sz="0" w:space="0" w:color="auto" w:frame="1"/>
-        </w:rPr>
-      </w:pPr>
-      <w:r>
-        <w:rPr>
-          <w:rFonts w:ascii="Arial" w:hAnsi="Arial" w:cs="Arial"/>
-          <w:i/>
-          <w:color w:val="000000"/>
-          <w:sz w:val="20"/>
-          <w:szCs w:val="20"/>
-          <w:bdr w:val="none" w:sz="0" w:space="0" w:color="auto" w:frame="1"/>
-        </w:rPr>
-        <w:t>-body-parser for json packaging</w:t>
-      </w:r>
-    </w:p>
-    <w:p>
-      <w:pPr>
-        <w:shd w:val="clear" w:color="auto" w:fill="FFFFFF"/>
-        <w:ind w:firstLine="288"/>
-        <w:rPr>
-          <w:rFonts w:ascii="Arial" w:hAnsi="Arial" w:cs="Arial"/>
-          <w:i/>
-          <w:color w:val="000000"/>
-          <w:sz w:val="20"/>
-          <w:szCs w:val="20"/>
-          <w:bdr w:val="none" w:sz="0" w:space="0" w:color="auto" w:frame="1"/>
-        </w:rPr>
-      </w:pPr>
-      <w:r>
-        <w:rPr>
-          <w:rFonts w:ascii="Arial" w:hAnsi="Arial" w:cs="Arial"/>
-          <w:i/>
-          <w:color w:val="000000"/>
-          <w:sz w:val="20"/>
-          <w:szCs w:val="20"/>
-          <w:bdr w:val="none" w:sz="0" w:space="0" w:color="auto" w:frame="1"/>
-        </w:rPr>
-        <w:t>-morgan for debugging</w:t>
-      </w:r>
-    </w:p>
-    <w:p>
-      <w:pPr>
-        <w:shd w:val="clear" w:color="auto" w:fill="FFFFFF"/>
-        <w:ind w:firstLine="288"/>
-        <w:rPr>
-          <w:rFonts w:ascii="Arial" w:hAnsi="Arial" w:cs="Arial"/>
-          <w:i/>
-          <w:color w:val="000000"/>
-          <w:sz w:val="20"/>
-          <w:szCs w:val="20"/>
-          <w:bdr w:val="none" w:sz="0" w:space="0" w:color="auto" w:frame="1"/>
-        </w:rPr>
-      </w:pPr>
-      <w:r>
-        <w:rPr>
-          <w:rFonts w:ascii="Arial" w:hAnsi="Arial" w:cs="Arial"/>
-          <w:i/>
-          <w:color w:val="000000"/>
-          <w:sz w:val="20"/>
-          <w:szCs w:val="20"/>
-          <w:bdr w:val="none" w:sz="0" w:space="0" w:color="auto" w:frame="1"/>
-        </w:rPr>
-        <w:t>-cors(Cross Origin Resource Sharing) to understand front-end requests</w:t>
-      </w:r>
-    </w:p>
-    <w:p>
-      <w:pPr>
-        <w:shd w:val="clear" w:color="auto" w:fill="FFFFFF"/>
-        <w:ind w:firstLine="288"/>
-        <w:rPr>
-          <w:rFonts w:ascii="Arial" w:hAnsi="Arial" w:cs="Arial"/>
-          <w:i/>
-          <w:color w:val="000000"/>
-          <w:sz w:val="20"/>
-          <w:szCs w:val="20"/>
-          <w:bdr w:val="none" w:sz="0" w:space="0" w:color="auto" w:frame="1"/>
-        </w:rPr>
-      </w:pPr>
-      <w:r>
-        <w:rPr>
-          <w:rFonts w:ascii="Arial" w:hAnsi="Arial" w:cs="Arial"/>
-          <w:i/>
-          <w:color w:val="000000"/>
-          <w:sz w:val="20"/>
-          <w:szCs w:val="20"/>
-          <w:bdr w:val="none" w:sz="0" w:space="0" w:color="auto" w:frame="1"/>
-        </w:rPr>
-        <w:t>-</w:t>
-      </w:r>
-      <w:r>
-        <w:rPr>
-          <w:rFonts w:ascii="Arial" w:hAnsi="Arial" w:cs="Arial"/>
-          <w:i/>
-          <w:color w:val="000000"/>
-          <w:sz w:val="20"/>
-          <w:szCs w:val="20"/>
-          <w:bdr w:val="none" w:sz="0" w:space="0" w:color="auto" w:frame="1"/>
-        </w:rPr>
-        <w:t>mysql to create a connection with the database</w:t>
-      </w:r>
-    </w:p>
-    <w:p>
-      <w:pPr>
-        <w:shd w:val="clear" w:color="auto" w:fill="FFFFFF"/>
-        <w:ind w:firstLine="288"/>
-        <w:rPr>
-          <w:rFonts w:ascii="Arial" w:hAnsi="Arial" w:cs="Arial"/>
-          <w:i/>
-          <w:color w:val="000000"/>
-          <w:sz w:val="20"/>
-          <w:szCs w:val="20"/>
-          <w:bdr w:val="none" w:sz="0" w:space="0" w:color="auto" w:frame="1"/>
-        </w:rPr>
-      </w:pPr>
-      <w:r>
-        <w:rPr>
-          <w:rFonts w:ascii="Arial" w:hAnsi="Arial" w:cs="Arial"/>
-          <w:i/>
-          <w:color w:val="000000"/>
-          <w:sz w:val="20"/>
-          <w:szCs w:val="20"/>
-          <w:bdr w:val="none" w:sz="0" w:space="0" w:color="auto" w:frame="1"/>
-        </w:rPr>
-        <w:t>-crypto for encrypting passwords in the database</w:t>
-      </w:r>
-    </w:p>
-    <w:p>
-      <w:pPr>
-        <w:shd w:val="clear" w:color="auto" w:fill="FFFFFF"/>
-        <w:ind w:firstLine="288"/>
-        <w:rPr>
-          <w:rFonts w:ascii="Arial" w:hAnsi="Arial" w:cs="Arial"/>
-          <w:i/>
-          <w:color w:val="000000"/>
-          <w:sz w:val="20"/>
-          <w:szCs w:val="20"/>
-          <w:bdr w:val="none" w:sz="0" w:space="0" w:color="auto" w:frame="1"/>
-        </w:rPr>
-      </w:pPr>
-      <w:r>
-        <w:rPr>
-          <w:rFonts w:ascii="Arial" w:hAnsi="Arial" w:cs="Arial"/>
-          <w:i/>
-          <w:color w:val="000000"/>
-          <w:sz w:val="20"/>
-          <w:szCs w:val="20"/>
-          <w:bdr w:val="none" w:sz="0" w:space="0" w:color="auto" w:frame="1"/>
-        </w:rPr>
-        <w:t>-jsonwebtoken for hashing cookie tokens</w:t>
-      </w:r>
-    </w:p>
-    <w:p>
-      <w:pPr>
-        <w:shd w:val="clear" w:color="auto" w:fill="FFFFFF"/>
-        <w:ind w:firstLine="288"/>
-        <w:rPr>
-          <w:rFonts w:ascii="Arial" w:hAnsi="Arial" w:cs="Arial"/>
-          <w:i/>
-          <w:color w:val="000000"/>
-          <w:sz w:val="20"/>
-          <w:szCs w:val="20"/>
-          <w:bdr w:val="none" w:sz="0" w:space="0" w:color="auto" w:frame="1"/>
-        </w:rPr>
-      </w:pPr>
-    </w:p>
-    <w:p>
-      <w:pPr>
-        <w:pStyle w:val="Heading1"/>
-        <w:rPr>
-          <w:rFonts w:ascii="inherit" w:hAnsi="inherit" w:cs="Lucida Grande" w:hint="eastAsia"/>
-        </w:rPr>
-      </w:pPr>
-      <w:r>
-        <w:rPr>
-          <w:bdr w:val="none" w:sz="0" w:space="0" w:color="auto" w:frame="1"/>
-        </w:rPr>
-        <w:t>Execution-based Functional Testing</w:t>
-      </w:r>
-    </w:p>
-    <w:p>
-      <w:pPr>
-        <w:shd w:val="clear" w:color="auto" w:fill="FFFFFF"/>
-        <w:rPr>
-          <w:rFonts w:ascii="Arial" w:hAnsi="Arial" w:cs="Arial"/>
-          <w:i/>
-          <w:color w:val="000000"/>
-          <w:sz w:val="20"/>
-          <w:szCs w:val="20"/>
-          <w:bdr w:val="none" w:sz="0" w:space="0" w:color="auto" w:frame="1"/>
-        </w:rPr>
-      </w:pPr>
-      <w:r>
-        <w:rPr>
-          <w:rFonts w:ascii="Arial" w:hAnsi="Arial" w:cs="Arial"/>
-          <w:i/>
-          <w:color w:val="000000"/>
-          <w:sz w:val="20"/>
-          <w:szCs w:val="20"/>
-          <w:bdr w:val="none" w:sz="0" w:space="0" w:color="auto" w:frame="1"/>
-        </w:rPr>
-        <w:t>Describe how</w:t>
-      </w:r>
-      <w:r>
-        <w:rPr>
-          <w:rFonts w:ascii="Arial" w:hAnsi="Arial" w:cs="Arial"/>
-          <w:i/>
-          <w:color w:val="000000"/>
-          <w:sz w:val="20"/>
-          <w:szCs w:val="20"/>
-          <w:bdr w:val="none" w:sz="0" w:space="0" w:color="auto" w:frame="1"/>
-        </w:rPr>
-        <w:t>/if</w:t>
-      </w:r>
-      <w:r>
-        <w:rPr>
-          <w:rFonts w:ascii="Arial" w:hAnsi="Arial" w:cs="Arial"/>
-          <w:i/>
-          <w:color w:val="000000"/>
-          <w:sz w:val="20"/>
-          <w:szCs w:val="20"/>
-          <w:bdr w:val="none" w:sz="0" w:space="0" w:color="auto" w:frame="1"/>
-        </w:rPr>
-        <w:t xml:space="preserve"> you p</w:t>
-      </w:r>
-      <w:r>
-        <w:rPr>
-          <w:rFonts w:ascii="Arial" w:hAnsi="Arial" w:cs="Arial"/>
-          <w:i/>
-          <w:color w:val="000000"/>
-          <w:sz w:val="20"/>
-          <w:szCs w:val="20"/>
-          <w:bdr w:val="none" w:sz="0" w:space="0" w:color="auto" w:frame="1"/>
-        </w:rPr>
-        <w:t>er</w:t>
-      </w:r>
-      <w:r>
-        <w:rPr>
-          <w:rFonts w:ascii="Arial" w:hAnsi="Arial" w:cs="Arial"/>
-          <w:i/>
-          <w:color w:val="000000"/>
-          <w:sz w:val="20"/>
-          <w:szCs w:val="20"/>
-          <w:bdr w:val="none" w:sz="0" w:space="0" w:color="auto" w:frame="1"/>
-        </w:rPr>
-        <w:t xml:space="preserve">formed functional testing for your project (i.e., tested for the </w:t>
-      </w:r>
-      <w:r>
-        <w:rPr>
-          <w:rFonts w:ascii="Arial" w:hAnsi="Arial" w:cs="Arial"/>
-          <w:b/>
-          <w:bCs/>
-          <w:i/>
-          <w:color w:val="000000"/>
-          <w:sz w:val="20"/>
-          <w:szCs w:val="20"/>
-          <w:bdr w:val="none" w:sz="0" w:space="0" w:color="auto" w:frame="1"/>
-        </w:rPr>
-        <w:t>functional requirements</w:t>
-      </w:r>
-      <w:r>
-        <w:rPr>
-          <w:rFonts w:ascii="Arial" w:hAnsi="Arial" w:cs="Arial"/>
-          <w:i/>
-          <w:color w:val="000000"/>
-          <w:sz w:val="20"/>
-          <w:szCs w:val="20"/>
-          <w:bdr w:val="none" w:sz="0" w:space="0" w:color="auto" w:frame="1"/>
-        </w:rPr>
-        <w:t xml:space="preserve"> listed in your RD). </w:t>
-      </w:r>
-    </w:p>
-    <w:p>
-      <w:pPr>
-        <w:pStyle w:val="Heading1"/>
-        <w:rPr>
-          <w:rFonts w:ascii="inherit" w:hAnsi="inherit" w:cs="Lucida Grande" w:hint="eastAsia"/>
-        </w:rPr>
-      </w:pPr>
-      <w:r>
-        <w:rPr>
-          <w:bdr w:val="none" w:sz="0" w:space="0" w:color="auto" w:frame="1"/>
-        </w:rPr>
-        <w:t>Execution-based Non-Functional Testing</w:t>
-      </w:r>
-    </w:p>
-    <w:p>
-      <w:pPr>
-        <w:shd w:val="clear" w:color="auto" w:fill="FFFFFF"/>
-        <w:rPr>
-          <w:rFonts w:ascii="Lucida Grande" w:hAnsi="Lucida Grande" w:cs="Lucida Grande"/>
-          <w:i/>
-          <w:color w:val="000000"/>
-        </w:rPr>
-      </w:pPr>
-      <w:r>
-        <w:rPr>
-          <w:rFonts w:ascii="Arial" w:hAnsi="Arial" w:cs="Arial"/>
-          <w:i/>
-          <w:color w:val="000000"/>
-          <w:sz w:val="20"/>
-          <w:szCs w:val="20"/>
-          <w:bdr w:val="none" w:sz="0" w:space="0" w:color="auto" w:frame="1"/>
-        </w:rPr>
-        <w:t>Describe how</w:t>
-      </w:r>
-      <w:r>
-        <w:rPr>
-          <w:rFonts w:ascii="Arial" w:hAnsi="Arial" w:cs="Arial"/>
-          <w:i/>
-          <w:color w:val="000000"/>
-          <w:sz w:val="20"/>
-          <w:szCs w:val="20"/>
-          <w:bdr w:val="none" w:sz="0" w:space="0" w:color="auto" w:frame="1"/>
-        </w:rPr>
-        <w:t>/if</w:t>
-      </w:r>
-      <w:r>
-        <w:rPr>
-          <w:rFonts w:ascii="Arial" w:hAnsi="Arial" w:cs="Arial"/>
-          <w:i/>
-          <w:color w:val="000000"/>
-          <w:sz w:val="20"/>
-          <w:szCs w:val="20"/>
-          <w:bdr w:val="none" w:sz="0" w:space="0" w:color="auto" w:frame="1"/>
-        </w:rPr>
-        <w:t xml:space="preserve"> you p</w:t>
-      </w:r>
-      <w:r>
-        <w:rPr>
-          <w:rFonts w:ascii="Arial" w:hAnsi="Arial" w:cs="Arial"/>
-          <w:i/>
-          <w:color w:val="000000"/>
-          <w:sz w:val="20"/>
-          <w:szCs w:val="20"/>
-          <w:bdr w:val="none" w:sz="0" w:space="0" w:color="auto" w:frame="1"/>
-        </w:rPr>
-        <w:t>er</w:t>
-      </w:r>
-      <w:r>
-        <w:rPr>
-          <w:rFonts w:ascii="Arial" w:hAnsi="Arial" w:cs="Arial"/>
-          <w:i/>
-          <w:color w:val="000000"/>
-          <w:sz w:val="20"/>
-          <w:szCs w:val="20"/>
-          <w:bdr w:val="none" w:sz="0" w:space="0" w:color="auto" w:frame="1"/>
-        </w:rPr>
-        <w:t xml:space="preserve">formed non-functional testing for your project (i.e., tested for the </w:t>
-      </w:r>
-      <w:r>
-        <w:rPr>
-          <w:rFonts w:ascii="Arial" w:hAnsi="Arial" w:cs="Arial"/>
-          <w:b/>
-          <w:bCs/>
-          <w:i/>
-          <w:color w:val="000000"/>
-          <w:sz w:val="20"/>
-          <w:szCs w:val="20"/>
-          <w:bdr w:val="none" w:sz="0" w:space="0" w:color="auto" w:frame="1"/>
-        </w:rPr>
-        <w:t>non-functional requirements</w:t>
-      </w:r>
-      <w:r>
-        <w:rPr>
-          <w:rFonts w:ascii="Arial" w:hAnsi="Arial" w:cs="Arial"/>
-          <w:i/>
-          <w:color w:val="000000"/>
-          <w:sz w:val="20"/>
-          <w:szCs w:val="20"/>
-          <w:bdr w:val="none" w:sz="0" w:space="0" w:color="auto" w:frame="1"/>
-        </w:rPr>
-        <w:t xml:space="preserve"> listed in your</w:t>
-      </w:r>
-      <w:r>
-        <w:rPr>
-          <w:rFonts w:ascii="Arial" w:hAnsi="Arial" w:cs="Arial"/>
-          <w:i/>
-          <w:color w:val="000000"/>
-          <w:sz w:val="20"/>
-          <w:szCs w:val="20"/>
-          <w:bdr w:val="none" w:sz="0" w:space="0" w:color="auto" w:frame="1"/>
-        </w:rPr>
-        <w:t xml:space="preserve"> </w:t>
-      </w:r>
-      <w:r>
-        <w:rPr>
-          <w:rFonts w:ascii="Arial" w:hAnsi="Arial" w:cs="Arial"/>
-          <w:i/>
-          <w:color w:val="000000"/>
-          <w:sz w:val="20"/>
-          <w:szCs w:val="20"/>
-          <w:bdr w:val="none" w:sz="0" w:space="0" w:color="auto" w:frame="1"/>
-        </w:rPr>
-        <w:t xml:space="preserve">RD). </w:t>
-      </w:r>
     </w:p>
     <w:p>
       <w:pPr>
@@ -5574,6 +5576,7 @@
     <w:lsdException w:name="HTML Sample" w:semiHidden="1" w:unhideWhenUsed="1"/>
     <w:lsdException w:name="HTML Typewriter" w:semiHidden="1" w:unhideWhenUsed="1"/>
     <w:lsdException w:name="HTML Variable" w:semiHidden="1" w:unhideWhenUsed="1"/>
+    <w:lsdException w:name="Normal Table" w:semiHidden="1" w:unhideWhenUsed="1"/>
     <w:lsdException w:name="annotation subject" w:semiHidden="1" w:unhideWhenUsed="1"/>
     <w:lsdException w:name="No List" w:semiHidden="1" w:unhideWhenUsed="1"/>
     <w:lsdException w:name="Outline List 1" w:semiHidden="1" w:unhideWhenUsed="1"/>
@@ -5619,9 +5622,11 @@
     <w:lsdException w:name="Table Subtle 1" w:semiHidden="1" w:unhideWhenUsed="1"/>
     <w:lsdException w:name="Table Subtle 2" w:semiHidden="1" w:unhideWhenUsed="1"/>
     <w:lsdException w:name="Table Web 1" w:semiHidden="1" w:unhideWhenUsed="1"/>
+    <w:lsdException w:name="Table Web 2" w:semiHidden="1" w:unhideWhenUsed="1"/>
     <w:lsdException w:name="Table Web 3" w:semiHidden="1" w:unhideWhenUsed="1"/>
     <w:lsdException w:name="Balloon Text" w:semiHidden="1" w:unhideWhenUsed="1"/>
     <w:lsdException w:name="Table Grid" w:uiPriority="59"/>
+    <w:lsdException w:name="Table Theme" w:semiHidden="1" w:unhideWhenUsed="1"/>
     <w:lsdException w:name="Placeholder Text" w:semiHidden="1"/>
     <w:lsdException w:name="No Spacing" w:uiPriority="1" w:qFormat="1"/>
     <w:lsdException w:name="Light Shading" w:uiPriority="60"/>

</xml_diff>